<commit_message>
edited readme.txt, added SAD removed extra docs..
</commit_message>
<xml_diff>
--- a/HelpSection.docx
+++ b/HelpSection.docx
@@ -88,13 +88,10 @@
     </w:p>
     <w:p>
       <w:r>
-        <w:rPr>
-          <w:highlight w:val="yellow"/>
-        </w:rPr>
-        <w:t>This game is designed purely for entertainment purposes and does not involve use of actual currency.</w:t>
-      </w:r>
-      <w:r>
-        <w:t xml:space="preserve"> Read further for game rules, tips and tricks of the trade.  Once you become an expert at the game, you are all set to turn tables at the casino. So go</w:t>
+        <w:t>This game is designed purely for entertainment purposes and does not involve use of actual currency. Read</w:t>
+      </w:r>
+      <w:r>
+        <w:t xml:space="preserve"> further for game rules, tips and tricks of the trade.  Once you become an expert at the game, you are all set to turn tables at the casino. So go</w:t>
       </w:r>
       <w:r>
         <w:t xml:space="preserve"> on, read ahead and turn tables!</w:t>
@@ -207,39 +204,6 @@
         </w:rPr>
         <w:t>.</w:t>
       </w:r>
-    </w:p>
-    <w:p>
-      <w:pPr>
-        <w:autoSpaceDE w:val="0"/>
-        <w:autoSpaceDN w:val="0"/>
-        <w:adjustRightInd w:val="0"/>
-        <w:spacing w:after="0" w:line="240" w:lineRule="auto"/>
-        <w:rPr>
-          <w:rFonts w:cs="Fontin-Regular"/>
-        </w:rPr>
-      </w:pPr>
-    </w:p>
-    <w:p>
-      <w:pPr>
-        <w:autoSpaceDE w:val="0"/>
-        <w:autoSpaceDN w:val="0"/>
-        <w:adjustRightInd w:val="0"/>
-        <w:spacing w:after="0" w:line="240" w:lineRule="auto"/>
-        <w:rPr>
-          <w:rFonts w:cs="Fontin-Regular"/>
-        </w:rPr>
-      </w:pPr>
-    </w:p>
-    <w:p>
-      <w:pPr>
-        <w:autoSpaceDE w:val="0"/>
-        <w:autoSpaceDN w:val="0"/>
-        <w:adjustRightInd w:val="0"/>
-        <w:spacing w:after="0" w:line="240" w:lineRule="auto"/>
-        <w:rPr>
-          <w:rFonts w:cs="Fontin-Regular"/>
-        </w:rPr>
-      </w:pPr>
     </w:p>
     <w:p>
       <w:pPr>
@@ -484,7 +448,6 @@
           <w:rFonts w:cs="Fontin-Regular"/>
           <w:b/>
         </w:rPr>
-        <w:lastRenderedPageBreak/>
         <w:t xml:space="preserve">How </w:t>
       </w:r>
       <w:r>
@@ -848,6 +811,36 @@
     <w:p>
       <w:pPr>
         <w:pStyle w:val="ListParagraph"/>
+        <w:rPr>
+          <w:rStyle w:val="apple-style-span"/>
+          <w:rFonts w:cs="Arial"/>
+          <w:color w:val="000000"/>
+        </w:rPr>
+      </w:pPr>
+    </w:p>
+    <w:p>
+      <w:pPr>
+        <w:pStyle w:val="ListParagraph"/>
+        <w:rPr>
+          <w:rStyle w:val="apple-style-span"/>
+          <w:rFonts w:cs="Arial"/>
+          <w:color w:val="000000"/>
+        </w:rPr>
+      </w:pPr>
+    </w:p>
+    <w:p>
+      <w:pPr>
+        <w:pStyle w:val="ListParagraph"/>
+        <w:rPr>
+          <w:rStyle w:val="apple-style-span"/>
+          <w:rFonts w:cs="Arial"/>
+          <w:color w:val="000000"/>
+        </w:rPr>
+      </w:pPr>
+    </w:p>
+    <w:p>
+      <w:pPr>
+        <w:pStyle w:val="ListParagraph"/>
       </w:pPr>
     </w:p>
     <w:p>
@@ -883,7 +876,6 @@
           <w:rFonts w:cs="Arial"/>
           <w:color w:val="000000"/>
         </w:rPr>
-        <w:lastRenderedPageBreak/>
         <w:t>Among the more profitable player options available is the choice to "double down". This can only be done with a two card hand, before another card has been drawn. Doubling down allows you to double your bet and receive one, and only one, additional card to the hand.</w:t>
       </w:r>
     </w:p>
@@ -952,6 +944,7 @@
         </w:drawing>
       </w:r>
     </w:p>
+    <w:p/>
     <w:p>
       <w:r>
         <w:t>References:</w:t>

</xml_diff>